<commit_message>
Update Distraktion af Besudlede Orker Fort.docx
</commit_message>
<xml_diff>
--- a/Terra Aurum/Græsland/Engangs encounters/Distraktion af Besudlede Orker Fort.docx
+++ b/Terra Aurum/Græsland/Engangs encounters/Distraktion af Besudlede Orker Fort.docx
@@ -5,103 +5,469 @@
     <w:p>
       <w:pPr>
         <w:rPr>
-          <w:lang w:val="en-GB"/>
-        </w:rPr>
-      </w:pPr>
+          <w:lang w:val="da-DK"/>
+        </w:rPr>
+      </w:pPr>
+      <w:r>
+        <w:rPr>
+          <w:lang w:val="da-DK"/>
+        </w:rPr>
+        <w:t>Falsk fælde henrettelses scene.</w:t>
+      </w:r>
+    </w:p>
+    <w:p>
+      <w:pPr>
+        <w:rPr>
+          <w:lang w:val="da-DK"/>
+        </w:rPr>
+      </w:pPr>
+      <w:r>
+        <w:rPr>
+          <w:lang w:val="da-DK"/>
+        </w:rPr>
+        <w:t>Toppen af bakke så nem a</w:t>
+      </w:r>
+      <w:r>
+        <w:rPr>
+          <w:lang w:val="da-DK"/>
+        </w:rPr>
+        <w:t>t se, men også nemmere beskytte.</w:t>
+      </w:r>
+    </w:p>
+    <w:p>
+      <w:pPr>
+        <w:rPr>
+          <w:lang w:val="da-DK"/>
+        </w:rPr>
+      </w:pPr>
+      <w:r>
+        <w:rPr>
+          <w:lang w:val="da-DK"/>
+        </w:rPr>
+        <w:t>Grav med dræbte sande orker som fodres til dæmon.</w:t>
+      </w:r>
+    </w:p>
+    <w:p>
+      <w:pPr>
+        <w:rPr>
+          <w:lang w:val="da-DK"/>
+        </w:rPr>
+      </w:pPr>
+      <w:r>
+        <w:rPr>
+          <w:lang w:val="da-DK"/>
+        </w:rPr>
+        <w:t>Meget få vagter ift. Antallet af fanger, da en god del af fangerne faktisk er Besudlede orker. Kender forskel ved at Besudlede har en sort hætte over hovedet, og normale orker har grå hætte.</w:t>
+      </w:r>
+    </w:p>
+    <w:p>
+      <w:pPr>
+        <w:rPr>
+          <w:lang w:val="da-DK"/>
+        </w:rPr>
+      </w:pPr>
+    </w:p>
+    <w:p>
+      <w:pPr>
+        <w:pStyle w:val="Heading2"/>
+        <w:rPr>
+          <w:lang w:val="da-DK"/>
+        </w:rPr>
+      </w:pPr>
+      <w:r>
+        <w:rPr>
+          <w:lang w:val="da-DK"/>
+        </w:rPr>
+        <w:t>Kamp</w:t>
+      </w:r>
+    </w:p>
+    <w:p>
+      <w:pPr>
+        <w:rPr>
+          <w:b/>
+          <w:bCs/>
+          <w:lang w:val="da-DK"/>
+        </w:rPr>
+      </w:pPr>
+      <w:r>
+        <w:rPr>
+          <w:b/>
+          <w:bCs/>
+          <w:lang w:val="da-DK"/>
+        </w:rPr>
+        <w:t>Sande orker:</w:t>
+      </w:r>
+    </w:p>
+    <w:p>
+      <w:pPr>
+        <w:pStyle w:val="ListParagraph"/>
+        <w:numPr>
+          <w:ilvl w:val="0"/>
+          <w:numId w:val="2"/>
+        </w:numPr>
+        <w:rPr>
+          <w:lang w:val="da-DK"/>
+        </w:rPr>
+      </w:pPr>
+      <w:r>
+        <w:rPr>
+          <w:lang w:val="da-DK"/>
+        </w:rPr>
+        <w:t>De 5 ved graven.</w:t>
+      </w:r>
+    </w:p>
+    <w:p>
+      <w:pPr>
+        <w:pStyle w:val="ListParagraph"/>
+        <w:numPr>
+          <w:ilvl w:val="0"/>
+          <w:numId w:val="2"/>
+        </w:numPr>
+        <w:rPr>
+          <w:lang w:val="da-DK"/>
+        </w:rPr>
+      </w:pPr>
+      <w:r>
+        <w:rPr>
+          <w:lang w:val="da-DK"/>
+        </w:rPr>
+        <w:t>I fuld rustning, magisk kan ikke forlade stol, ”holder øje med” andre sande orker.</w:t>
+      </w:r>
+    </w:p>
+    <w:p>
+      <w:pPr>
+        <w:rPr>
+          <w:lang w:val="da-DK"/>
+        </w:rPr>
+      </w:pPr>
+      <w:r>
+        <w:rPr>
+          <w:lang w:val="da-DK"/>
+        </w:rPr>
+        <w:t>Ingen af de sande orker er kampbare.</w:t>
+      </w:r>
+    </w:p>
+    <w:p>
+      <w:pPr>
+        <w:rPr>
+          <w:b/>
+          <w:bCs/>
+          <w:lang w:val="da-DK"/>
+        </w:rPr>
+      </w:pPr>
+      <w:r>
+        <w:rPr>
+          <w:b/>
+          <w:bCs/>
+          <w:lang w:val="da-DK"/>
+        </w:rPr>
+        <w:t>Besudlede orker:</w:t>
+      </w:r>
+    </w:p>
+    <w:p>
+      <w:pPr>
+        <w:pStyle w:val="ListParagraph"/>
+        <w:numPr>
+          <w:ilvl w:val="0"/>
+          <w:numId w:val="2"/>
+        </w:numPr>
+        <w:rPr>
+          <w:lang w:val="da-DK"/>
+        </w:rPr>
+      </w:pPr>
+      <w:r>
+        <w:rPr>
+          <w:lang w:val="da-DK"/>
+        </w:rPr>
+        <w:t xml:space="preserve">Trioerne bestående af 2x falske fanger og fangevogter er alle besudlede. </w:t>
+      </w:r>
+    </w:p>
+    <w:p>
+      <w:pPr>
+        <w:pStyle w:val="ListParagraph"/>
+        <w:numPr>
+          <w:ilvl w:val="0"/>
+          <w:numId w:val="2"/>
+        </w:numPr>
+        <w:rPr>
+          <w:lang w:val="da-DK"/>
+        </w:rPr>
+      </w:pPr>
+      <w:r>
+        <w:rPr>
+          <w:lang w:val="da-DK"/>
+        </w:rPr>
+        <w:t xml:space="preserve">Forstærkninger ankommer </w:t>
+      </w:r>
+      <w:r>
+        <w:rPr>
+          <w:lang w:val="da-DK"/>
+        </w:rPr>
+        <w:t>~</w:t>
+      </w:r>
+      <w:r>
+        <w:rPr>
+          <w:lang w:val="da-DK"/>
+        </w:rPr>
+        <w:t>3</w:t>
+      </w:r>
+      <w:r>
+        <w:rPr>
+          <w:lang w:val="da-DK"/>
+        </w:rPr>
+        <w:t xml:space="preserve"> runder senere: </w:t>
+      </w:r>
+      <w:r>
+        <w:rPr>
+          <w:lang w:val="da-DK"/>
+        </w:rPr>
+        <w:t>3</w:t>
+      </w:r>
+      <w:r>
+        <w:rPr>
+          <w:lang w:val="da-DK"/>
+        </w:rPr>
+        <w:t xml:space="preserve">x </w:t>
+      </w:r>
       <w:proofErr w:type="spellStart"/>
       <w:r>
         <w:rPr>
-          <w:lang w:val="en-GB"/>
-        </w:rPr>
-        <w:t>Falsk</w:t>
+          <w:lang w:val="da-DK"/>
+        </w:rPr>
+        <w:t>Phalanxite</w:t>
       </w:r>
       <w:proofErr w:type="spellEnd"/>
       <w:r>
         <w:rPr>
-          <w:lang w:val="en-GB"/>
-        </w:rPr>
-        <w:t xml:space="preserve"> </w:t>
+          <w:lang w:val="da-DK"/>
+        </w:rPr>
+        <w:t xml:space="preserve"> og </w:t>
+      </w:r>
+      <w:r>
+        <w:rPr>
+          <w:lang w:val="da-DK"/>
+        </w:rPr>
+        <w:t xml:space="preserve">1x </w:t>
       </w:r>
       <w:proofErr w:type="spellStart"/>
       <w:r>
         <w:rPr>
-          <w:lang w:val="en-GB"/>
-        </w:rPr>
-        <w:t>fælde</w:t>
+          <w:lang w:val="da-DK"/>
+        </w:rPr>
+        <w:t>Longbowman</w:t>
       </w:r>
       <w:proofErr w:type="spellEnd"/>
-      <w:r>
-        <w:rPr>
-          <w:lang w:val="en-GB"/>
-        </w:rPr>
-        <w:t xml:space="preserve"> </w:t>
+    </w:p>
+    <w:p>
+      <w:pPr>
+        <w:rPr>
+          <w:lang w:val="da-DK"/>
+        </w:rPr>
+      </w:pPr>
+    </w:p>
+    <w:p>
+      <w:pPr>
+        <w:rPr>
+          <w:lang w:val="da-DK"/>
+        </w:rPr>
+      </w:pPr>
+      <w:hyperlink r:id="rId5" w:history="1">
+        <w:r>
+          <w:rPr>
+            <w:rStyle w:val="Hyperlink"/>
+            <w:lang w:val="da-DK"/>
+          </w:rPr>
+          <w:t xml:space="preserve">Bakke </w:t>
+        </w:r>
+        <w:proofErr w:type="spellStart"/>
+        <w:r>
+          <w:rPr>
+            <w:rStyle w:val="Hyperlink"/>
+            <w:lang w:val="da-DK"/>
+          </w:rPr>
+          <w:t>battlemap</w:t>
+        </w:r>
+        <w:proofErr w:type="spellEnd"/>
+      </w:hyperlink>
+    </w:p>
+    <w:p>
+      <w:pPr>
+        <w:rPr>
+          <w:b/>
+          <w:bCs/>
+          <w:lang w:val="da-DK"/>
+        </w:rPr>
+      </w:pPr>
+      <w:r>
+        <w:rPr>
+          <w:b/>
+          <w:bCs/>
+          <w:lang w:val="da-DK"/>
+        </w:rPr>
+        <w:t xml:space="preserve">Stat </w:t>
       </w:r>
       <w:proofErr w:type="spellStart"/>
       <w:r>
         <w:rPr>
-          <w:lang w:val="en-GB"/>
-        </w:rPr>
-        <w:t>henrettelses</w:t>
+          <w:b/>
+          <w:bCs/>
+          <w:lang w:val="da-DK"/>
+        </w:rPr>
+        <w:t>blocks</w:t>
       </w:r>
       <w:proofErr w:type="spellEnd"/>
       <w:r>
         <w:rPr>
-          <w:lang w:val="en-GB"/>
-        </w:rPr>
-        <w:t xml:space="preserve"> scene.</w:t>
-      </w:r>
-    </w:p>
-    <w:p>
-      <w:pPr>
-        <w:rPr>
-          <w:lang w:val="da-DK"/>
-        </w:rPr>
-      </w:pPr>
-      <w:r>
-        <w:rPr>
-          <w:lang w:val="da-DK"/>
-        </w:rPr>
-        <w:t>Toppen af bakke så nem a</w:t>
-      </w:r>
-      <w:r>
-        <w:rPr>
-          <w:lang w:val="da-DK"/>
-        </w:rPr>
-        <w:t>t se, men også nemmere beskytte.</w:t>
-      </w:r>
-    </w:p>
-    <w:p>
-      <w:pPr>
-        <w:rPr>
-          <w:lang w:val="da-DK"/>
-        </w:rPr>
-      </w:pPr>
-      <w:r>
-        <w:rPr>
-          <w:lang w:val="da-DK"/>
-        </w:rPr>
-        <w:t>Grav med dræbte sande orker som fodres til dæmon.</w:t>
-      </w:r>
-    </w:p>
-    <w:p>
-      <w:pPr>
-        <w:rPr>
-          <w:lang w:val="da-DK"/>
-        </w:rPr>
-      </w:pPr>
-      <w:r>
-        <w:rPr>
-          <w:lang w:val="da-DK"/>
-        </w:rPr>
-        <w:t>Meget få vagter ift. Antallet af fanger, da en god del af fangerne faktisk er Besudlede orker. Kender forskel ved at Besudlede har en sort hætte over hovedet, og normale orker har grå hætte.</w:t>
-      </w:r>
-    </w:p>
-    <w:p>
-      <w:pPr>
-        <w:rPr>
-          <w:lang w:val="da-DK"/>
-        </w:rPr>
-      </w:pPr>
+          <w:b/>
+          <w:bCs/>
+          <w:lang w:val="da-DK"/>
+        </w:rPr>
+        <w:t>:</w:t>
+      </w:r>
+    </w:p>
+    <w:p>
+      <w:pPr>
+        <w:pStyle w:val="ListParagraph"/>
+        <w:numPr>
+          <w:ilvl w:val="0"/>
+          <w:numId w:val="1"/>
+        </w:numPr>
+        <w:rPr>
+          <w:lang w:val="da-DK"/>
+        </w:rPr>
+      </w:pPr>
+      <w:r>
+        <w:rPr>
+          <w:lang w:val="da-DK"/>
+        </w:rPr>
+        <w:t>Falske fanger (</w:t>
+      </w:r>
+      <w:r>
+        <w:rPr>
+          <w:lang w:val="da-DK"/>
+        </w:rPr>
+        <w:t xml:space="preserve">5x </w:t>
+      </w:r>
+      <w:hyperlink r:id="rId6" w:history="1">
+        <w:proofErr w:type="spellStart"/>
+        <w:r>
+          <w:rPr>
+            <w:rStyle w:val="Hyperlink"/>
+            <w:lang w:val="da-DK"/>
+          </w:rPr>
+          <w:t>Conscript</w:t>
+        </w:r>
+        <w:proofErr w:type="spellEnd"/>
+      </w:hyperlink>
+      <w:r>
+        <w:rPr>
+          <w:lang w:val="da-DK"/>
+        </w:rPr>
+        <w:t>)</w:t>
+      </w:r>
+    </w:p>
+    <w:p>
+      <w:pPr>
+        <w:pStyle w:val="ListParagraph"/>
+        <w:numPr>
+          <w:ilvl w:val="0"/>
+          <w:numId w:val="1"/>
+        </w:numPr>
+        <w:rPr>
+          <w:lang w:val="da-DK"/>
+        </w:rPr>
+      </w:pPr>
+      <w:r>
+        <w:rPr>
+          <w:lang w:val="da-DK"/>
+        </w:rPr>
+        <w:t xml:space="preserve">Fangevogter (2x </w:t>
+      </w:r>
+      <w:proofErr w:type="spellStart"/>
+      <w:r>
+        <w:rPr>
+          <w:lang w:val="da-DK"/>
+        </w:rPr>
+        <w:t>Phalanxite</w:t>
+      </w:r>
+      <w:proofErr w:type="spellEnd"/>
+      <w:r>
+        <w:rPr>
+          <w:lang w:val="da-DK"/>
+        </w:rPr>
+        <w:t xml:space="preserve">, 1x </w:t>
+      </w:r>
+      <w:proofErr w:type="spellStart"/>
+      <w:r>
+        <w:rPr>
+          <w:lang w:val="da-DK"/>
+        </w:rPr>
+        <w:t>Longbowman</w:t>
+      </w:r>
+      <w:proofErr w:type="spellEnd"/>
+      <w:r>
+        <w:rPr>
+          <w:lang w:val="da-DK"/>
+        </w:rPr>
+        <w:t>)</w:t>
+      </w:r>
+    </w:p>
+    <w:p>
+      <w:pPr>
+        <w:pStyle w:val="ListParagraph"/>
+        <w:numPr>
+          <w:ilvl w:val="0"/>
+          <w:numId w:val="1"/>
+        </w:numPr>
+        <w:rPr>
+          <w:lang w:val="da-DK"/>
+        </w:rPr>
+      </w:pPr>
+      <w:r>
+        <w:rPr>
+          <w:lang w:val="da-DK"/>
+        </w:rPr>
+        <w:t>Dæmon i graven (</w:t>
+      </w:r>
+      <w:r>
+        <w:rPr>
+          <w:lang w:val="da-DK"/>
+        </w:rPr>
+        <w:t xml:space="preserve">1x </w:t>
+      </w:r>
+      <w:hyperlink r:id="rId7" w:history="1">
+        <w:proofErr w:type="spellStart"/>
+        <w:r>
+          <w:rPr>
+            <w:rStyle w:val="Hyperlink"/>
+            <w:lang w:val="da-DK"/>
+          </w:rPr>
+          <w:t>Abyssal</w:t>
+        </w:r>
+        <w:proofErr w:type="spellEnd"/>
+        <w:r>
+          <w:rPr>
+            <w:rStyle w:val="Hyperlink"/>
+            <w:lang w:val="da-DK"/>
+          </w:rPr>
+          <w:t xml:space="preserve"> </w:t>
+        </w:r>
+        <w:proofErr w:type="spellStart"/>
+        <w:r>
+          <w:rPr>
+            <w:rStyle w:val="Hyperlink"/>
+            <w:lang w:val="da-DK"/>
+          </w:rPr>
+          <w:t>Ghoul</w:t>
+        </w:r>
+        <w:proofErr w:type="spellEnd"/>
+      </w:hyperlink>
+      <w:r>
+        <w:rPr>
+          <w:lang w:val="da-DK"/>
+        </w:rPr>
+        <w:t>)</w:t>
+      </w:r>
     </w:p>
     <w:sectPr>
       <w:pgSz w:w="11906" w:h="16838"/>
@@ -111,6 +477,241 @@
     </w:sectPr>
   </w:body>
 </w:document>
+</file>
+
+<file path=word/numbering.xml><?xml version="1.0" encoding="utf-8"?>
+<w:numbering xmlns:wpc="http://schemas.microsoft.com/office/word/2010/wordprocessingCanvas" xmlns:cx="http://schemas.microsoft.com/office/drawing/2014/chartex" xmlns:cx1="http://schemas.microsoft.com/office/drawing/2015/9/8/chartex" xmlns:cx2="http://schemas.microsoft.com/office/drawing/2015/10/21/chartex" xmlns:cx3="http://schemas.microsoft.com/office/drawing/2016/5/9/chartex" xmlns:cx4="http://schemas.microsoft.com/office/drawing/2016/5/10/chartex" xmlns:cx5="http://schemas.microsoft.com/office/drawing/2016/5/11/chartex" xmlns:cx6="http://schemas.microsoft.com/office/drawing/2016/5/12/chartex" xmlns:cx7="http://schemas.microsoft.com/office/drawing/2016/5/13/chartex" xmlns:cx8="http://schemas.microsoft.com/office/drawing/2016/5/14/chartex" xmlns:mc="http://schemas.openxmlformats.org/markup-compatibility/2006" xmlns:aink="http://schemas.microsoft.com/office/drawing/2016/ink" xmlns:am3d="http://schemas.microsoft.com/office/drawing/2017/model3d" xmlns:o="urn:schemas-microsoft-com:office:office" xmlns:oel="http://schemas.microsoft.com/office/2019/extlst" xmlns:r="http://schemas.openxmlformats.org/officeDocument/2006/relationships" xmlns:m="http://schemas.openxmlformats.org/officeDocument/2006/math" xmlns:v="urn:schemas-microsoft-com:vml" xmlns:wp14="http://schemas.microsoft.com/office/word/2010/wordprocessingDrawing" xmlns:wp="http://schemas.openxmlformats.org/drawingml/2006/wordprocessingDrawing" xmlns:w10="urn:schemas-microsoft-com:office:word" xmlns:w="http://schemas.openxmlformats.org/wordprocessingml/2006/main" xmlns:w14="http://schemas.microsoft.com/office/word/2010/wordml" xmlns:w15="http://schemas.microsoft.com/office/word/2012/wordml" xmlns:w16cex="http://schemas.microsoft.com/office/word/2018/wordml/cex" xmlns:w16cid="http://schemas.microsoft.com/office/word/2016/wordml/cid" xmlns:w16="http://schemas.microsoft.com/office/word/2018/wordml" xmlns:w16sdtdh="http://schemas.microsoft.com/office/word/2020/wordml/sdtdatahash" xmlns:w16se="http://schemas.microsoft.com/office/word/2015/wordml/symex" xmlns:wpg="http://schemas.microsoft.com/office/word/2010/wordprocessingGroup" xmlns:wpi="http://schemas.microsoft.com/office/word/2010/wordprocessingInk" xmlns:wne="http://schemas.microsoft.com/office/word/2006/wordml" xmlns:wps="http://schemas.microsoft.com/office/word/2010/wordprocessingShape" mc:Ignorable="w14 w15 w16se w16cid w16 w16cex w16sdtdh wp14">
+  <w:abstractNum w:abstractNumId="0" w15:restartNumberingAfterBreak="0">
+    <w:nsid w:val="194C2E95"/>
+    <w:multiLevelType w:val="hybridMultilevel"/>
+    <w:tmpl w:val="50A4F4BE"/>
+    <w:lvl w:ilvl="0" w:tplc="223CD0BC">
+      <w:numFmt w:val="bullet"/>
+      <w:lvlText w:val="-"/>
+      <w:lvlJc w:val="left"/>
+      <w:pPr>
+        <w:ind w:left="720" w:hanging="360"/>
+      </w:pPr>
+      <w:rPr>
+        <w:rFonts w:ascii="Calibri" w:eastAsiaTheme="minorHAnsi" w:hAnsi="Calibri" w:cs="Calibri" w:hint="default"/>
+      </w:rPr>
+    </w:lvl>
+    <w:lvl w:ilvl="1" w:tplc="20000003" w:tentative="1">
+      <w:start w:val="1"/>
+      <w:numFmt w:val="bullet"/>
+      <w:lvlText w:val="o"/>
+      <w:lvlJc w:val="left"/>
+      <w:pPr>
+        <w:ind w:left="1440" w:hanging="360"/>
+      </w:pPr>
+      <w:rPr>
+        <w:rFonts w:ascii="Courier New" w:hAnsi="Courier New" w:cs="Courier New" w:hint="default"/>
+      </w:rPr>
+    </w:lvl>
+    <w:lvl w:ilvl="2" w:tplc="20000005" w:tentative="1">
+      <w:start w:val="1"/>
+      <w:numFmt w:val="bullet"/>
+      <w:lvlText w:val=""/>
+      <w:lvlJc w:val="left"/>
+      <w:pPr>
+        <w:ind w:left="2160" w:hanging="360"/>
+      </w:pPr>
+      <w:rPr>
+        <w:rFonts w:ascii="Wingdings" w:hAnsi="Wingdings" w:hint="default"/>
+      </w:rPr>
+    </w:lvl>
+    <w:lvl w:ilvl="3" w:tplc="20000001" w:tentative="1">
+      <w:start w:val="1"/>
+      <w:numFmt w:val="bullet"/>
+      <w:lvlText w:val=""/>
+      <w:lvlJc w:val="left"/>
+      <w:pPr>
+        <w:ind w:left="2880" w:hanging="360"/>
+      </w:pPr>
+      <w:rPr>
+        <w:rFonts w:ascii="Symbol" w:hAnsi="Symbol" w:hint="default"/>
+      </w:rPr>
+    </w:lvl>
+    <w:lvl w:ilvl="4" w:tplc="20000003" w:tentative="1">
+      <w:start w:val="1"/>
+      <w:numFmt w:val="bullet"/>
+      <w:lvlText w:val="o"/>
+      <w:lvlJc w:val="left"/>
+      <w:pPr>
+        <w:ind w:left="3600" w:hanging="360"/>
+      </w:pPr>
+      <w:rPr>
+        <w:rFonts w:ascii="Courier New" w:hAnsi="Courier New" w:cs="Courier New" w:hint="default"/>
+      </w:rPr>
+    </w:lvl>
+    <w:lvl w:ilvl="5" w:tplc="20000005" w:tentative="1">
+      <w:start w:val="1"/>
+      <w:numFmt w:val="bullet"/>
+      <w:lvlText w:val=""/>
+      <w:lvlJc w:val="left"/>
+      <w:pPr>
+        <w:ind w:left="4320" w:hanging="360"/>
+      </w:pPr>
+      <w:rPr>
+        <w:rFonts w:ascii="Wingdings" w:hAnsi="Wingdings" w:hint="default"/>
+      </w:rPr>
+    </w:lvl>
+    <w:lvl w:ilvl="6" w:tplc="20000001" w:tentative="1">
+      <w:start w:val="1"/>
+      <w:numFmt w:val="bullet"/>
+      <w:lvlText w:val=""/>
+      <w:lvlJc w:val="left"/>
+      <w:pPr>
+        <w:ind w:left="5040" w:hanging="360"/>
+      </w:pPr>
+      <w:rPr>
+        <w:rFonts w:ascii="Symbol" w:hAnsi="Symbol" w:hint="default"/>
+      </w:rPr>
+    </w:lvl>
+    <w:lvl w:ilvl="7" w:tplc="20000003" w:tentative="1">
+      <w:start w:val="1"/>
+      <w:numFmt w:val="bullet"/>
+      <w:lvlText w:val="o"/>
+      <w:lvlJc w:val="left"/>
+      <w:pPr>
+        <w:ind w:left="5760" w:hanging="360"/>
+      </w:pPr>
+      <w:rPr>
+        <w:rFonts w:ascii="Courier New" w:hAnsi="Courier New" w:cs="Courier New" w:hint="default"/>
+      </w:rPr>
+    </w:lvl>
+    <w:lvl w:ilvl="8" w:tplc="20000005" w:tentative="1">
+      <w:start w:val="1"/>
+      <w:numFmt w:val="bullet"/>
+      <w:lvlText w:val=""/>
+      <w:lvlJc w:val="left"/>
+      <w:pPr>
+        <w:ind w:left="6480" w:hanging="360"/>
+      </w:pPr>
+      <w:rPr>
+        <w:rFonts w:ascii="Wingdings" w:hAnsi="Wingdings" w:hint="default"/>
+      </w:rPr>
+    </w:lvl>
+  </w:abstractNum>
+  <w:abstractNum w:abstractNumId="1" w15:restartNumberingAfterBreak="0">
+    <w:nsid w:val="67254BD8"/>
+    <w:multiLevelType w:val="hybridMultilevel"/>
+    <w:tmpl w:val="FB8CF770"/>
+    <w:lvl w:ilvl="0" w:tplc="D9820F4A">
+      <w:numFmt w:val="bullet"/>
+      <w:lvlText w:val="-"/>
+      <w:lvlJc w:val="left"/>
+      <w:pPr>
+        <w:ind w:left="720" w:hanging="360"/>
+      </w:pPr>
+      <w:rPr>
+        <w:rFonts w:ascii="Calibri" w:eastAsiaTheme="minorHAnsi" w:hAnsi="Calibri" w:cs="Calibri" w:hint="default"/>
+      </w:rPr>
+    </w:lvl>
+    <w:lvl w:ilvl="1" w:tplc="20000003" w:tentative="1">
+      <w:start w:val="1"/>
+      <w:numFmt w:val="bullet"/>
+      <w:lvlText w:val="o"/>
+      <w:lvlJc w:val="left"/>
+      <w:pPr>
+        <w:ind w:left="1440" w:hanging="360"/>
+      </w:pPr>
+      <w:rPr>
+        <w:rFonts w:ascii="Courier New" w:hAnsi="Courier New" w:cs="Courier New" w:hint="default"/>
+      </w:rPr>
+    </w:lvl>
+    <w:lvl w:ilvl="2" w:tplc="20000005" w:tentative="1">
+      <w:start w:val="1"/>
+      <w:numFmt w:val="bullet"/>
+      <w:lvlText w:val=""/>
+      <w:lvlJc w:val="left"/>
+      <w:pPr>
+        <w:ind w:left="2160" w:hanging="360"/>
+      </w:pPr>
+      <w:rPr>
+        <w:rFonts w:ascii="Wingdings" w:hAnsi="Wingdings" w:hint="default"/>
+      </w:rPr>
+    </w:lvl>
+    <w:lvl w:ilvl="3" w:tplc="20000001" w:tentative="1">
+      <w:start w:val="1"/>
+      <w:numFmt w:val="bullet"/>
+      <w:lvlText w:val=""/>
+      <w:lvlJc w:val="left"/>
+      <w:pPr>
+        <w:ind w:left="2880" w:hanging="360"/>
+      </w:pPr>
+      <w:rPr>
+        <w:rFonts w:ascii="Symbol" w:hAnsi="Symbol" w:hint="default"/>
+      </w:rPr>
+    </w:lvl>
+    <w:lvl w:ilvl="4" w:tplc="20000003" w:tentative="1">
+      <w:start w:val="1"/>
+      <w:numFmt w:val="bullet"/>
+      <w:lvlText w:val="o"/>
+      <w:lvlJc w:val="left"/>
+      <w:pPr>
+        <w:ind w:left="3600" w:hanging="360"/>
+      </w:pPr>
+      <w:rPr>
+        <w:rFonts w:ascii="Courier New" w:hAnsi="Courier New" w:cs="Courier New" w:hint="default"/>
+      </w:rPr>
+    </w:lvl>
+    <w:lvl w:ilvl="5" w:tplc="20000005" w:tentative="1">
+      <w:start w:val="1"/>
+      <w:numFmt w:val="bullet"/>
+      <w:lvlText w:val=""/>
+      <w:lvlJc w:val="left"/>
+      <w:pPr>
+        <w:ind w:left="4320" w:hanging="360"/>
+      </w:pPr>
+      <w:rPr>
+        <w:rFonts w:ascii="Wingdings" w:hAnsi="Wingdings" w:hint="default"/>
+      </w:rPr>
+    </w:lvl>
+    <w:lvl w:ilvl="6" w:tplc="20000001" w:tentative="1">
+      <w:start w:val="1"/>
+      <w:numFmt w:val="bullet"/>
+      <w:lvlText w:val=""/>
+      <w:lvlJc w:val="left"/>
+      <w:pPr>
+        <w:ind w:left="5040" w:hanging="360"/>
+      </w:pPr>
+      <w:rPr>
+        <w:rFonts w:ascii="Symbol" w:hAnsi="Symbol" w:hint="default"/>
+      </w:rPr>
+    </w:lvl>
+    <w:lvl w:ilvl="7" w:tplc="20000003" w:tentative="1">
+      <w:start w:val="1"/>
+      <w:numFmt w:val="bullet"/>
+      <w:lvlText w:val="o"/>
+      <w:lvlJc w:val="left"/>
+      <w:pPr>
+        <w:ind w:left="5760" w:hanging="360"/>
+      </w:pPr>
+      <w:rPr>
+        <w:rFonts w:ascii="Courier New" w:hAnsi="Courier New" w:cs="Courier New" w:hint="default"/>
+      </w:rPr>
+    </w:lvl>
+    <w:lvl w:ilvl="8" w:tplc="20000005" w:tentative="1">
+      <w:start w:val="1"/>
+      <w:numFmt w:val="bullet"/>
+      <w:lvlText w:val=""/>
+      <w:lvlJc w:val="left"/>
+      <w:pPr>
+        <w:ind w:left="6480" w:hanging="360"/>
+      </w:pPr>
+      <w:rPr>
+        <w:rFonts w:ascii="Wingdings" w:hAnsi="Wingdings" w:hint="default"/>
+      </w:rPr>
+    </w:lvl>
+  </w:abstractNum>
+  <w:num w:numId="1" w16cid:durableId="199050504">
+    <w:abstractNumId w:val="0"/>
+  </w:num>
+  <w:num w:numId="2" w16cid:durableId="2106532321">
+    <w:abstractNumId w:val="1"/>
+  </w:num>
+</w:numbering>
 </file>
 
 <file path=word/styles.xml><?xml version="1.0" encoding="utf-8"?>
@@ -514,6 +1115,28 @@
     <w:name w:val="Normal"/>
     <w:qFormat/>
   </w:style>
+  <w:style w:type="paragraph" w:styleId="Heading2">
+    <w:name w:val="heading 2"/>
+    <w:basedOn w:val="Normal"/>
+    <w:next w:val="Normal"/>
+    <w:link w:val="Heading2Char"/>
+    <w:uiPriority w:val="9"/>
+    <w:unhideWhenUsed/>
+    <w:qFormat/>
+    <w:rsid w:val="00B370D4"/>
+    <w:pPr>
+      <w:keepNext/>
+      <w:keepLines/>
+      <w:spacing w:before="40" w:after="0"/>
+      <w:outlineLvl w:val="1"/>
+    </w:pPr>
+    <w:rPr>
+      <w:rFonts w:asciiTheme="majorHAnsi" w:eastAsiaTheme="majorEastAsia" w:hAnsiTheme="majorHAnsi" w:cstheme="majorBidi"/>
+      <w:color w:val="2F5496" w:themeColor="accent1" w:themeShade="BF"/>
+      <w:sz w:val="26"/>
+      <w:szCs w:val="26"/>
+    </w:rPr>
+  </w:style>
   <w:style w:type="character" w:default="1" w:styleId="DefaultParagraphFont">
     <w:name w:val="Default Paragraph Font"/>
     <w:uiPriority w:val="1"/>
@@ -540,6 +1163,53 @@
     <w:uiPriority w:val="99"/>
     <w:semiHidden/>
     <w:unhideWhenUsed/>
+  </w:style>
+  <w:style w:type="paragraph" w:styleId="ListParagraph">
+    <w:name w:val="List Paragraph"/>
+    <w:basedOn w:val="Normal"/>
+    <w:uiPriority w:val="34"/>
+    <w:qFormat/>
+    <w:rsid w:val="00B5698C"/>
+    <w:pPr>
+      <w:ind w:left="720"/>
+      <w:contextualSpacing/>
+    </w:pPr>
+  </w:style>
+  <w:style w:type="character" w:styleId="Hyperlink">
+    <w:name w:val="Hyperlink"/>
+    <w:basedOn w:val="DefaultParagraphFont"/>
+    <w:uiPriority w:val="99"/>
+    <w:unhideWhenUsed/>
+    <w:rsid w:val="00B5698C"/>
+    <w:rPr>
+      <w:color w:val="0563C1" w:themeColor="hyperlink"/>
+      <w:u w:val="single"/>
+    </w:rPr>
+  </w:style>
+  <w:style w:type="character" w:styleId="UnresolvedMention">
+    <w:name w:val="Unresolved Mention"/>
+    <w:basedOn w:val="DefaultParagraphFont"/>
+    <w:uiPriority w:val="99"/>
+    <w:semiHidden/>
+    <w:unhideWhenUsed/>
+    <w:rsid w:val="00B5698C"/>
+    <w:rPr>
+      <w:color w:val="605E5C"/>
+      <w:shd w:val="clear" w:color="auto" w:fill="E1DFDD"/>
+    </w:rPr>
+  </w:style>
+  <w:style w:type="character" w:customStyle="1" w:styleId="Heading2Char">
+    <w:name w:val="Heading 2 Char"/>
+    <w:basedOn w:val="DefaultParagraphFont"/>
+    <w:link w:val="Heading2"/>
+    <w:uiPriority w:val="9"/>
+    <w:rsid w:val="00B370D4"/>
+    <w:rPr>
+      <w:rFonts w:asciiTheme="majorHAnsi" w:eastAsiaTheme="majorEastAsia" w:hAnsiTheme="majorHAnsi" w:cstheme="majorBidi"/>
+      <w:color w:val="2F5496" w:themeColor="accent1" w:themeShade="BF"/>
+      <w:sz w:val="26"/>
+      <w:szCs w:val="26"/>
+    </w:rPr>
   </w:style>
 </w:styles>
 </file>

</xml_diff>